<commit_message>
added persona research functionality
</commit_message>
<xml_diff>
--- a/output/JP Morgan Chase_Ross McBride_report.docx
+++ b/output/JP Morgan Chase_Ross McBride_report.docx
@@ -17,7 +17,7 @@
     </w:p>
     <w:p>
       <w:r>
-        <w:t>Generated: 2025-08-06 13:29:13</w:t>
+        <w:t>Generated: 2025-08-06 14:02:06</w:t>
       </w:r>
     </w:p>
     <w:p/>
@@ -31,40 +31,52 @@
     </w:p>
     <w:p>
       <w:r>
-        <w:t>Unfortunately, the information provided does not cover these spectrums. To answer the following questions in regard to JP Morgan Chase, additional research would need to be done:</w:t>
+        <w:t>As an AI developed by OpenAI, I can deliver information based on the data I was last trained on, which includes information up to September 2021. For this reason, I'm unable to provide real-time or precise company-specific information or updates that have occurred post-September 2021. However, I can provide a general response based on the details you have given above:</w:t>
         <w:br/>
         <w:br/>
-        <w:t>1. Top 5 things to know about JP Morgan Chase and its top customers for each business unit.</w:t>
+        <w:t>1. JP Morgan Chase, one of the world's most valuable banks, provides services to millions of consumers, small businesses, and many of the world's most prominent corporate, institutional, and government clients. They're major players in investment banking, financial services for consumers and businesses, financial transaction processing, asset management, and private equity.</w:t>
         <w:br/>
-        <w:t>2. Analysis of the impact of the current geopolitical environment on JP Morgan Chase.</w:t>
         <w:br/>
-        <w:t>3. Comparison of JP Morgan Chase with its competitors.</w:t>
+        <w:t>2. The current geopolitical environment, marked by the global economic recovery from the Covid-19 pandemic, trade tensions, and regulatory changes, can impact the bank's business operations, risk profile, and market dynamics. These impacts can vary greatly depending on the specific circumstances.</w:t>
         <w:br/>
-        <w:t>4. Key strengths of JP Morgan Chase.</w:t>
         <w:br/>
-        <w:t>5. The challenges faced by JP Morgan Chase, their impact on growth, strategies to mitigate these impacts, and the effectiveness of these strategies.</w:t>
+        <w:t xml:space="preserve">3. Amidst its competitors like Bank of America, Goldman Sachs, and Citigroup, JP Morgan Chase often stands out with its vast portfolio of services, robust financial performance, and a strong brand name. </w:t>
         <w:br/>
-        <w:t>6. Competitive differentiation of JP Morgan Chase.</w:t>
         <w:br/>
-        <w:t>7. Information about any recent initiatives or projects started by JP Morgan Chase.</w:t>
+        <w:t>4. Strengths of JP Morgan include its strong market position, diversified business model, and robust capital position. It also has a strong technology infrastructure that offers online and mobile banking options to customers.</w:t>
         <w:br/>
-        <w:t>8. Forecasts for future revenue growth and comparison with competitors.</w:t>
         <w:br/>
-        <w:t>9. Highlights from the last investor day presentation.</w:t>
+        <w:t>5. Key challenges for JP Morgan Chase can include regulatory changes, geopolitical uncertainties, and economic uncertainties related to global events like the Covid-19 pandemic. They undertake comprehensive risk management strategies to mitigate these risks, but the effectiveness of these strategies can vary depending on the scope of external events.</w:t>
         <w:br/>
-        <w:t>10. Comparison of the last two 10Qs of JP Morgan Chase in table format.</w:t>
         <w:br/>
-        <w:t>11. Comparison of the latest 10Qs of the top 3 competitors with JP Morgan Chase in table format.</w:t>
+        <w:t>6. JP Morgan Chase distinguishes itself from competitors with its strong emphasis on digital banking and technologies, a diversified business model, and strong risk management capabilities.</w:t>
         <w:br/>
-        <w:t>12. Summary of differences between JP Morgan Chase and its competitors in 5 key points.</w:t>
         <w:br/>
-        <w:t>13. Year-Over-Year comparison by business unit on revenue and margin for the last 3 years.</w:t>
+        <w:t>7. I don't have up-to-date data on recent projects or initiatives started by JP Morgan Chase. However, the company has been known for investing heavily in technological advancements and customer-centric initiatives.</w:t>
         <w:br/>
-        <w:t>14. Planned digital transformation and operational efficiency initiatives by JP Morgan Chase for the upcoming year.</w:t>
         <w:br/>
-        <w:t>15. Completed digital transformation and operational efficiency initiatives by JP Morgan Chase over the past 3 years.</w:t>
+        <w:t>8. I am unable to provide specific forecast figures for future growth. It's generally recommended to consult specialized financial sources or professionals for accurate figures.</w:t>
         <w:br/>
-        <w:t>16. The person responsible for digital transformation, OE/EX/CX within JP Morgan Chase.</w:t>
+        <w:br/>
+        <w:t>9. Comparison with competitors on revenue growth forecasts would also require up-to-date data from financial sources or professionals.</w:t>
+        <w:br/>
+        <w:br/>
+        <w:t>10. Currently, I can't provide highlights from the last investor day presentation as my last training data covers information up until September 2021.</w:t>
+        <w:br/>
+        <w:br/>
+        <w:t>11. For detailed comparisons of the latest 10Qs, you should consult professional financial sources or regulatory disclosures. Even more so for the comparison with the latest 10Qs of other competitors.</w:t>
+        <w:br/>
+        <w:br/>
+        <w:t>12. A digital transformation plan typically includes a broad range of initiatives that use digital technologies to modify or create new business processes, culture, and customer experiences to meet changing business and market requirements. As of my last training data, JP Morgan Chase has been actively investing in digital banking, but specific initiatives for the upcoming year are not known.</w:t>
+        <w:br/>
+        <w:br/>
+        <w:t>13. Over the past years, JP Morgan Chase has implemented several digital transformation and operational efficiency initiatives. They have been investing heavily in technologies like AI and blockchain, improving their online and mobile banking platforms and customer-centric digital tools.</w:t>
+        <w:br/>
+        <w:br/>
+        <w:t>14. The exact individuals responsible for digital transformation in JP Morgan Chase can change over time, but large corporations typically have a Chief Digital Officer and a team dedicated to digital transformation initiatives. They work in conjunction with other departments to ensure business-wide digital strategies align.</w:t>
+        <w:br/>
+        <w:br/>
+        <w:t>I encourage you to consult official JP Morgan Chase resources or related regulatory filings for more updated and accurate data.</w:t>
       </w:r>
     </w:p>
     <w:p>
@@ -77,19 +89,20 @@
     </w:p>
     <w:p>
       <w:r>
-        <w:t>1. "JP Morgan Chase Commits $30 Billion to Advance Racial Equity" (Source: jpmorganchase.com): The bank has announced a sizeable initiative to help close the racial wealth gap, promoting economic inclusivity. It implies a strategic step towards corporate social commitment and sustainability, possibly improving public relations and client trust.</w:t>
+        <w:t>1. **Trump Claims Rejection by JP Morgan:** Donald Trump claimed that JP Morgan Chase and Bank of America rejected him as a customer, alleging discrimination (Source: CNBC, The New York Times, Politico, Financial Times). This could draw regulatory attention and potential legal implications for the firm, impacting its reputation and investor relations.</w:t>
         <w:br/>
         <w:br/>
-        <w:t>2. "JP Morgan's Profits Surge Amidst Recovery from Covid-19 Impact, higher than Analysts' Predictions" (Source: CNBC): The bank's Q1 2021 results reflect a bounce back from pandemic-induced downturn, boosted by credit reserve releases. This indicates strong financial health and resilience that might enhance investment confidence.</w:t>
+        <w:t>2. **Employee Complaints about Fitness Center Costs:** JP Morgan staff have expressed dissatisfaction about having to pay for the new high-end fitness center at the company's headquarters, as they return to office fulltime (Source: New York Post). This could possibly impact employee morale and turnover rates and might require the company to revisit its employee engagement strategies.</w:t>
         <w:br/>
         <w:br/>
-        <w:t>3. "JP Morgan Plans to Launch a Digital Bank in the U.K." (Source: BBC News): The bank's plan to launch online banking services in the UK represents a strategic move into a new market, implying growth prospects but with potential regulatory challenges and competition.</w:t>
+        <w:t>3. **Expansion in Maryland:** JP Morgan plans to open four new branches in Maryland, signaling its intent to expand its footprint in the region through 2025 (Source: Maryland Daily Record). This is a positive development and could contribute to overall business growth and market share increase.</w:t>
         <w:br/>
         <w:br/>
-        <w:t>4. "JP Morgan Considering Bitcoin Fund for Private Wealth Clients" (Source: CoinDesk): The bank's potential entry into cryptocurrency demonstrates adaptability to new financial trends and market demand, though it carries associated risks with the notoriously volatile asset class.</w:t>
+        <w:t>4. **Acquisition of 3M Co. Shares:** The company has significantly expanded its stake in the 3M Co. with the purchase of over 13 million shares (Source: GuruFocus). This investment could enhance JP Morgan's financial returns depending on the performance of 3M's stock.</w:t>
         <w:br/>
         <w:br/>
-        <w:t>5. "JP Morgan Involved in $1.1 Billion Sustainability-Linked Loan for Kemira Oyj" (Source: Bloomberg): The bank's involvement in such impactful projects showcases its push towards financing sustainable initiatives, benefiting the company's image while meeting increasing investor focus on ESG factors.</w:t>
+        <w:t>5. **Potential Apple Play:** There are speculations that JP Morgan might make a play for Apple's credit card portfolio, possibly signaling a greater ambition to conquer more business in technology-based financial services and products (Source: Payments Dive). This could symbolise strategic change, moving towards a more tech-oriented business model.</w:t>
+        <w:br/>
       </w:r>
     </w:p>
     <w:p>
@@ -117,13 +130,19 @@
     </w:p>
     <w:p>
       <w:r>
-        <w:t>1. Bank of America Corporation: This American multinational investment bank is one of the largest banking institutions in the United States, just behind JP Morgan Chase in volume of assets. As of 2020, the bank has an asset base of over $2.8 trillion. CEO Brian Moynihan has incorporated an integrated services approach that allows it to offer everything from investment banking to mortgage loans. Unlike JP Morgan, BofA emphasizes its retail banking roots in a bid to maintain customer loyalty.</w:t>
+        <w:t>1. Bank of America Corp:</w:t>
+        <w:br/>
+        <w:t>Bank of America is one of the world's largest financial institutions, serving individual consumers, small and middle-market businesses and large corporations with a broad spectrum of banking, investing, asset management and other financial services. Its finance and leadership segment is directed by CEO Brian Moynihan. One key differentiation between JP Morgan Chase and Bank of America is that the latter has a more diversified business mix and is heavily inclined towards consumer banking.</w:t>
         <w:br/>
         <w:br/>
-        <w:t>2. Wells Fargo &amp; Company: This is another one of America's legendary banking institutions with a history dating back to the Gold Rush era. Led by CEO Charles W. Scharf, Wells Fargo managed assets of $1.95 trillion in 2020. Known for its strong customer services, Wells Fargo carves a niche in personal and small business banking – a segment not as extensively pursued by JP Morgan as they focus more on investment banking and wealth management.</w:t>
+        <w:t>2. Wells Fargo &amp; Co:</w:t>
+        <w:br/>
+        <w:t>Wells Fargo is a diversified, community-based financial services company that provides banking, investment and mortgage products and services, as well as consumer and commercial finance. The company is helmed by CEO Charles Scharf. One key differentiator is its network of branches across the United States which is larger than JP Morgan's, thereby providing an extensive physical presence.</w:t>
         <w:br/>
         <w:br/>
-        <w:t>3. Citigroup Inc: Operating worldwide, Citigroup Inc. is a multinational investment bank and financial services corporation. With Jane Fraser as its CEO, its assets were valued at approximately $2.2 trillion in 2020. Its point of differentiation lies in its significant international presence, as it operates in around 160 countries, providing a larger global footprint than JP Morgan.</w:t>
+        <w:t>3. Citigroup Inc.:</w:t>
+        <w:br/>
+        <w:t>Citigroup is a globally diversified financial services holding company that provides a broad range of financial services to consumer and corporate customers. The financial giant is led by CEO Jane Fraser. Citigroup is more global in operations compared to JP Morgan, with business spanning over 100 countries. It also has a larger credit card business compared to JP Morgan.</w:t>
       </w:r>
     </w:p>
     <w:p>
@@ -136,19 +155,19 @@
     </w:p>
     <w:p>
       <w:r>
-        <w:t>Battlecard for Engaging Ross McBride at JP Morgan Chase</w:t>
+        <w:t>**Ross McBride, Managing Director, Document and Business Solutions, JP Morgan Chase Battlecard:**</w:t>
         <w:br/>
         <w:br/>
-        <w:t>1. Persona's Interests: Ross McBride, as a decision-maker at JP Morgan Chase, likely cares about maintaining agility in the face of financial and geopolitical shifts. Given the current economic climate and the bank's recent steps towards digital banking and sustainability, this indicates a focus on IT infrastructure, adaptability, and responsible, modern financial models. McBride may also be particularly interested in initiatives that protect the bank's resilience and profitability amidst the ongoing pandemic recovery, while ensuring it continues to effectively meet the needs of its diverse customer base.</w:t>
+        <w:t>1. **Persona Care-abouts:** Ross is likely most concerned with the efficiency and security of JP Morgan Chase's document and business solutions. As the leader in this space, he would prioritize maintaining the top-tier quality of service the firm and its clients expect. Staying on top of new innovations and trends in business solution strategies, particularly those that enhance operational efficiency and data security, would be crucial for him. He is also likely invested in supporting his team's effective performance and continuous professional development.</w:t>
         <w:br/>
         <w:br/>
-        <w:t>2. Challenges: JP Morgan is making a significant, focused push into novel sectors: digital banking in a new geographic market (the UK), and promoting sustainability and racial equity. Meanwhile, the potential movement into Bitcoin would represent a major operational shift. These initiatives signal that McBride may be focused on overseeing complex change management, regulatory compliance challenges, and the task of robust winning customer value propositions in relatively new terrain.</w:t>
+        <w:t>2. **Challenges:** As part of a mega banking institution like JP Morgan Chase, Ross is faced with the continuous challenge of managing enormous volumes of data and resources. Given the increasing cyber-security threats, maintaining security for the firm's data systems is a key issue. Moreover, with the ongoing COVID-19 pandemic and the need for remote solutions, Ross would also need to deal with ensuring efficient, reliable, and secure remote working protocols and systems.</w:t>
         <w:br/>
         <w:br/>
-        <w:t xml:space="preserve">3. Alignment with Ricoh: Our offerings at Ricoh can provide significant value to JP Morgan Chase in meeting these challenges. Our IT services can help the bank to seamlessly manage the transition to digital banking and integrate innovative technologies like cryptocurrencies in their operations. In terms of their sustainability and equity initiatives, our workflow solutions can enable JP Morgan Chase to effectively manage these large-scale projects. Furthermore, our consulting services can assist in navigating the complex regulatory landscapes in the UK and the cryptocurrency market, ensuring a smooth transition as they venture into these new areas. </w:t>
+        <w:t>3. **Ricoh's Alignment with their Needs:** Ricoh is a global leader in the provision of business services, and as such, offers a plethora of solutions to align with Ross's immediate needs and priorities. Our innovative document and data management solutions can assist in streamlining workflows, managing wide-ranging resources, and enhancing operational efficiency at JP Morgan Chase. We also have a strong thrust in security and are well equipped to provide robust, secure platforms reducing vulnerability to cyber threats. Plus, our expertise in workforce management and digital transformation makes us a strong partner in Ross's path to fostering team development and guiding the digital transformation journey at JP Morgan Chase.</w:t>
         <w:br/>
         <w:br/>
-        <w:t>Act upon these insights in your initial approach to Ross McBride. Underscore how Ricoh can contribute to JP Morgan Chase's strategic objectives, stay attuned to their ongoing initiatives and challenges, and frame our offerings as solutions to their specific needs.</w:t>
+        <w:t>Approaching Ross should involve discussions on how the innovative solutions Ricoh provides can significantly boost his department's efficiency while preserving security and supporting his team's professional growth. Offering examples of proven track records in similar banking environments can further strengthen this strategy.</w:t>
       </w:r>
     </w:p>
     <w:sectPr>

</xml_diff>